<commit_message>
update the encrypted password used Unrar.zip
</commit_message>
<xml_diff>
--- a/Curso_em_Word/Terraform_Developer_Certificate.docx
+++ b/Curso_em_Word/Terraform_Developer_Certificate.docx
@@ -418,15 +418,7 @@
       </w:pPr>
       <w:r>
         <w:lastRenderedPageBreak/>
-        <w:t xml:space="preserve">Além disso o que o Terraform cria faz parte da configuração do Terraform que </w:t>
-      </w:r>
-      <w:proofErr w:type="gramStart"/>
-      <w:r>
-        <w:t>e</w:t>
-      </w:r>
-      <w:proofErr w:type="gramEnd"/>
-      <w:r>
-        <w:t xml:space="preserve"> o terraform.lock.hcl</w:t>
+        <w:t>Além disso o que o Terraform cria faz parte da configuração do Terraform que e o terraform.lock.hcl</w:t>
       </w:r>
     </w:p>
     <w:p>
@@ -744,13 +736,9 @@
       <w:r>
         <w:t xml:space="preserve">, esse nome podemos usar para referenciar esse Resource em outros blocos posteriormente. Então e muito importante que seja um nome que faça referencia a aquilo que você </w:t>
       </w:r>
-      <w:proofErr w:type="spellStart"/>
-      <w:proofErr w:type="gramStart"/>
-      <w:r>
-        <w:t>esta</w:t>
-      </w:r>
-      <w:proofErr w:type="spellEnd"/>
-      <w:proofErr w:type="gramEnd"/>
+      <w:r>
+        <w:t>está</w:t>
+      </w:r>
       <w:r>
         <w:t xml:space="preserve"> criando.</w:t>
       </w:r>

</xml_diff>

<commit_message>
update da aplicação do curso do terraform
</commit_message>
<xml_diff>
--- a/Curso_em_Word/Terraform_Developer_Certificate.docx
+++ b/Curso_em_Word/Terraform_Developer_Certificate.docx
@@ -418,7 +418,15 @@
       </w:pPr>
       <w:r>
         <w:lastRenderedPageBreak/>
-        <w:t>Além disso o que o Terraform cria faz parte da configuração do Terraform que e o terraform.lock.hcl</w:t>
+        <w:t xml:space="preserve">Além disso o que o Terraform cria faz parte da configuração do Terraform que </w:t>
+      </w:r>
+      <w:proofErr w:type="gramStart"/>
+      <w:r>
+        <w:t>e</w:t>
+      </w:r>
+      <w:proofErr w:type="gramEnd"/>
+      <w:r>
+        <w:t xml:space="preserve"> o terraform.lock.hcl</w:t>
       </w:r>
     </w:p>
     <w:p>
@@ -777,11 +785,315 @@
       <w:r>
         <w:t>Damos o primeiro nome ao tipo de Data</w:t>
       </w:r>
-    </w:p>
-    <w:p>
-      <w:pPr>
-        <w:pStyle w:val="SemEspaamento"/>
-      </w:pPr>
+      <w:r>
+        <w:t>, o Data vai buscar informações de fora do código do terraform, pra ser usado no terraform:</w:t>
+      </w:r>
+    </w:p>
+    <w:p>
+      <w:pPr>
+        <w:pStyle w:val="SemEspaamento"/>
+      </w:pPr>
+    </w:p>
+    <w:p>
+      <w:pPr>
+        <w:pStyle w:val="SemEspaamento"/>
+      </w:pPr>
+      <w:r>
+        <w:t>Por exemplo: uma data “aws_ami” “ami” {</w:t>
+      </w:r>
+    </w:p>
+    <w:p>
+      <w:pPr>
+        <w:pStyle w:val="SemEspaamento"/>
+      </w:pPr>
+      <w:r>
+        <w:t>Vai buscar informações de uma imagem da AWS, e da mesma forma temos que usar um nome que traga referencia trazer de informação pra cá.</w:t>
+      </w:r>
+    </w:p>
+    <w:p>
+      <w:pPr>
+        <w:pStyle w:val="SemEspaamento"/>
+      </w:pPr>
+      <w:r>
+        <w:t>}</w:t>
+      </w:r>
+    </w:p>
+    <w:p>
+      <w:pPr>
+        <w:pStyle w:val="SemEspaamento"/>
+      </w:pPr>
+    </w:p>
+    <w:p>
+      <w:pPr>
+        <w:pStyle w:val="SemEspaamento"/>
+      </w:pPr>
+    </w:p>
+    <w:p>
+      <w:pPr>
+        <w:pStyle w:val="SemEspaamento"/>
+      </w:pPr>
+      <w:r>
+        <w:t>Bloco do Modele:</w:t>
+      </w:r>
+    </w:p>
+    <w:p>
+      <w:pPr>
+        <w:pStyle w:val="SemEspaamento"/>
+      </w:pPr>
+    </w:p>
+    <w:p>
+      <w:pPr>
+        <w:pStyle w:val="SemEspaamento"/>
+      </w:pPr>
+      <w:r>
+        <w:t>Module “name” {</w:t>
+      </w:r>
+    </w:p>
+    <w:p>
+      <w:pPr>
+        <w:pStyle w:val="SemEspaamento"/>
+      </w:pPr>
+      <w:r>
+        <w:t>Vamos só dar o nome pra ele, por exemplo se eu quiser usar um modulo de VPC e o bloco de modulo, ele serve tanto pra referenciar o modulo que você cria, no subdiretório da sua configuração do terraform, como também serve pra referenciar o modulo da comunidade, do registro do terraform.</w:t>
+      </w:r>
+    </w:p>
+    <w:p>
+      <w:pPr>
+        <w:pStyle w:val="SemEspaamento"/>
+      </w:pPr>
+      <w:r>
+        <w:t>O bloco e o mesmo, só as configurações internas dele que mudam.</w:t>
+      </w:r>
+    </w:p>
+    <w:p>
+      <w:pPr>
+        <w:pStyle w:val="SemEspaamento"/>
+      </w:pPr>
+      <w:r>
+        <w:t>}</w:t>
+      </w:r>
+    </w:p>
+    <w:p>
+      <w:pPr>
+        <w:pStyle w:val="SemEspaamento"/>
+      </w:pPr>
+    </w:p>
+    <w:p>
+      <w:pPr>
+        <w:pStyle w:val="SemEspaamento"/>
+      </w:pPr>
+      <w:r>
+        <w:t>Bloco de Variables</w:t>
+      </w:r>
+      <w:r>
+        <w:t>:</w:t>
+      </w:r>
+    </w:p>
+    <w:p>
+      <w:pPr>
+        <w:pStyle w:val="SemEspaamento"/>
+      </w:pPr>
+    </w:p>
+    <w:p>
+      <w:pPr>
+        <w:pStyle w:val="SemEspaamento"/>
+      </w:pPr>
+      <w:r>
+        <w:t>Variable “</w:t>
+      </w:r>
+      <w:r>
+        <w:t>name</w:t>
+      </w:r>
+      <w:r>
+        <w:t>” {</w:t>
+      </w:r>
+    </w:p>
+    <w:p>
+      <w:pPr>
+        <w:pStyle w:val="SemEspaamento"/>
+      </w:pPr>
+    </w:p>
+    <w:p>
+      <w:pPr>
+        <w:pStyle w:val="SemEspaamento"/>
+      </w:pPr>
+      <w:r>
+        <w:t>As variáveis, são uma declaração que você faz, que você vai usar dentro da configuração do terraform, da mesma forma vc vai colocar o nome.</w:t>
+      </w:r>
+    </w:p>
+    <w:p>
+      <w:pPr>
+        <w:pStyle w:val="SemEspaamento"/>
+      </w:pPr>
+    </w:p>
+    <w:p>
+      <w:pPr>
+        <w:pStyle w:val="SemEspaamento"/>
+      </w:pPr>
+      <w:r>
+        <w:t>Aqui dentro vai a configuração dessa variável que será mostrada.</w:t>
+      </w:r>
+    </w:p>
+    <w:p>
+      <w:pPr>
+        <w:pStyle w:val="SemEspaamento"/>
+      </w:pPr>
+    </w:p>
+    <w:p>
+      <w:pPr>
+        <w:pStyle w:val="SemEspaamento"/>
+      </w:pPr>
+      <w:r>
+        <w:t>}</w:t>
+      </w:r>
+    </w:p>
+    <w:p>
+      <w:pPr>
+        <w:pStyle w:val="SemEspaamento"/>
+      </w:pPr>
+    </w:p>
+    <w:p>
+      <w:pPr>
+        <w:pStyle w:val="SemEspaamento"/>
+      </w:pPr>
+    </w:p>
+    <w:p>
+      <w:pPr>
+        <w:pStyle w:val="SemEspaamento"/>
+      </w:pPr>
+      <w:r>
+        <w:t>Bloco output:</w:t>
+      </w:r>
+    </w:p>
+    <w:p>
+      <w:pPr>
+        <w:pStyle w:val="SemEspaamento"/>
+      </w:pPr>
+    </w:p>
+    <w:p>
+      <w:pPr>
+        <w:pStyle w:val="SemEspaamento"/>
+      </w:pPr>
+      <w:r>
+        <w:t>Output “name” {</w:t>
+      </w:r>
+    </w:p>
+    <w:p>
+      <w:pPr>
+        <w:pStyle w:val="SemEspaamento"/>
+      </w:pPr>
+    </w:p>
+    <w:p>
+      <w:pPr>
+        <w:pStyle w:val="SemEspaamento"/>
+      </w:pPr>
+      <w:r>
+        <w:t>É um recurso do terraform, pra pegar alguma informação de dentro do código do terraform, de dentro de onde o terraform criou, e fazer o output pra fora dessa documentação, pra poder ser usado por um outro recurso da sua máquina, ou dentro da sua Pipeline ou utilizar para o que quiser</w:t>
+      </w:r>
+    </w:p>
+    <w:p>
+      <w:pPr>
+        <w:pStyle w:val="SemEspaamento"/>
+      </w:pPr>
+    </w:p>
+    <w:p>
+      <w:pPr>
+        <w:pStyle w:val="SemEspaamento"/>
+      </w:pPr>
+      <w:r>
+        <w:t>Output ele pega alguma informação de dentro do terraform e coloca pra fora</w:t>
+      </w:r>
+    </w:p>
+    <w:p>
+      <w:pPr>
+        <w:pStyle w:val="SemEspaamento"/>
+      </w:pPr>
+    </w:p>
+    <w:p>
+      <w:pPr>
+        <w:pStyle w:val="SemEspaamento"/>
+      </w:pPr>
+      <w:r>
+        <w:t>}</w:t>
+      </w:r>
+    </w:p>
+    <w:p>
+      <w:pPr>
+        <w:pStyle w:val="SemEspaamento"/>
+      </w:pPr>
+    </w:p>
+    <w:p>
+      <w:pPr>
+        <w:pStyle w:val="SemEspaamento"/>
+      </w:pPr>
+      <w:r>
+        <w:t>Bloco Locals:</w:t>
+      </w:r>
+    </w:p>
+    <w:p>
+      <w:pPr>
+        <w:pStyle w:val="SemEspaamento"/>
+      </w:pPr>
+    </w:p>
+    <w:p>
+      <w:pPr>
+        <w:pStyle w:val="SemEspaamento"/>
+      </w:pPr>
+      <w:r>
+        <w:t>Locals {</w:t>
+      </w:r>
+    </w:p>
+    <w:p>
+      <w:pPr>
+        <w:pStyle w:val="SemEspaamento"/>
+      </w:pPr>
+      <w:r>
+        <w:lastRenderedPageBreak/>
+        <w:t>O Locals basicamente ele serve pra você pegar funções ou expressões que você usa muito repetidamente, dentro da sua configuração do terraform, da um nome pra ela</w:t>
+      </w:r>
+      <w:r>
+        <w:t>, ao invés de você ter que ficar repetindo aquele código toda vez, vc apenas chama esse código que você declara aqui, e pra isso que funciona o Locals.</w:t>
+      </w:r>
+    </w:p>
+    <w:p>
+      <w:pPr>
+        <w:pStyle w:val="SemEspaamento"/>
+      </w:pPr>
+    </w:p>
+    <w:p>
+      <w:pPr>
+        <w:pStyle w:val="SemEspaamento"/>
+      </w:pPr>
+      <w:r>
+        <w:t>}</w:t>
+      </w:r>
+    </w:p>
+    <w:p>
+      <w:pPr>
+        <w:pStyle w:val="SemEspaamento"/>
+      </w:pPr>
+    </w:p>
+    <w:p>
+      <w:pPr>
+        <w:pStyle w:val="SemEspaamento"/>
+      </w:pPr>
+    </w:p>
+    <w:p>
+      <w:pPr>
+        <w:pStyle w:val="Ttulo"/>
+      </w:pPr>
+      <w:r>
+        <w:t>CONFIGURAÇÃO DOS BLOCOS DO TERRAFORM</w:t>
+      </w:r>
+    </w:p>
+    <w:p/>
+    <w:p>
+      <w:pPr>
+        <w:pStyle w:val="SemEspaamento"/>
+      </w:pPr>
+      <w:r>
+        <w:t>Iniciando aqui:</w:t>
+      </w:r>
     </w:p>
     <w:p>
       <w:pPr>

</xml_diff>

<commit_message>
update code as terraform any language hashcorp HCL
</commit_message>
<xml_diff>
--- a/Curso_em_Word/Terraform_Developer_Certificate.docx
+++ b/Curso_em_Word/Terraform_Developer_Certificate.docx
@@ -1631,6 +1631,19 @@
         <w:tab/>
         <w:t>## E dentro do next block da aws, vamos ter que indicar qual a versão, e da mesma forma do require_version desde uma versão única, ou alguma coisa da mais atual</w:t>
       </w:r>
+      <w:r>
+        <w:t>.</w:t>
+      </w:r>
+    </w:p>
+    <w:p>
+      <w:r>
+        <w:t xml:space="preserve">Version = “2.70.0” </w:t>
+      </w:r>
+    </w:p>
+    <w:p>
+      <w:r>
+        <w:t>Source = hashcorp/aws</w:t>
+      </w:r>
     </w:p>
     <w:p>
       <w:r>
@@ -1640,9 +1653,65 @@
     </w:p>
     <w:p>
       <w:r>
+        <w:tab/>
+        <w:t>## Podemos ter mais de um provider na configuração do terraform</w:t>
+      </w:r>
+    </w:p>
+    <w:p>
+      <w:r>
+        <w:tab/>
+        <w:t>Azurerm {</w:t>
+      </w:r>
+    </w:p>
+    <w:p>
+      <w:r>
+        <w:tab/>
+        <w:t>Version = “1.70.0”</w:t>
+      </w:r>
+    </w:p>
+    <w:p>
+      <w:r>
+        <w:tab/>
+        <w:t>Source = “hashicorp/azurerm”</w:t>
+      </w:r>
+    </w:p>
+    <w:p>
+      <w:pPr>
+        <w:ind w:firstLine="708"/>
+      </w:pPr>
+      <w:r>
         <w:t>}</w:t>
       </w:r>
     </w:p>
+    <w:p>
+      <w:pPr>
+        <w:ind w:firstLine="708"/>
+      </w:pPr>
+      <w:r>
+        <w:t>## podemos ter infinitos providers declarados na estrutura do terraform, isso e encontrado na documentação do terraform.</w:t>
+      </w:r>
+    </w:p>
+    <w:p>
+      <w:r>
+        <w:t>}</w:t>
+      </w:r>
+    </w:p>
+    <w:p>
+      <w:r>
+        <w:t xml:space="preserve">Basicamente o </w:t>
+      </w:r>
+      <w:r>
+        <w:rPr>
+          <w:b/>
+          <w:bCs/>
+        </w:rPr>
+        <w:t>Backend</w:t>
+      </w:r>
+      <w:r>
+        <w:t>, ele serve para guardar o State do terraform de forma remota, no caso mencionamos o “S3”, eu guardaria o State em uma S3 bucket da aws.</w:t>
+      </w:r>
+    </w:p>
+    <w:p/>
     <w:p/>
     <w:p>
       <w:pPr>

</xml_diff>

<commit_message>
update code as language Terraform the hashcorp HCL
</commit_message>
<xml_diff>
--- a/Curso_em_Word/Terraform_Developer_Certificate.docx
+++ b/Curso_em_Word/Terraform_Developer_Certificate.docx
@@ -1709,6 +1709,107 @@
       </w:r>
       <w:r>
         <w:t>, ele serve para guardar o State do terraform de forma remota, no caso mencionamos o “S3”, eu guardaria o State em uma S3 bucket da aws.</w:t>
+      </w:r>
+    </w:p>
+    <w:p>
+      <w:pPr>
+        <w:pStyle w:val="Ttulo1"/>
+      </w:pPr>
+      <w:r>
+        <w:t>Terraform CLI:</w:t>
+      </w:r>
+    </w:p>
+    <w:p/>
+    <w:p>
+      <w:r>
+        <w:t>Linha de comando do terraform:</w:t>
+      </w:r>
+    </w:p>
+    <w:p>
+      <w:r>
+        <w:t>Verificando os 05 comandos básicos do terraform:</w:t>
+      </w:r>
+    </w:p>
+    <w:p>
+      <w:r>
+        <w:t xml:space="preserve">Terraform init – </w:t>
+      </w:r>
+      <w:r>
+        <w:rPr>
+          <w:b/>
+          <w:bCs/>
+        </w:rPr>
+        <w:t>P</w:t>
+      </w:r>
+      <w:r>
+        <w:rPr>
+          <w:b/>
+          <w:bCs/>
+        </w:rPr>
+        <w:t>repare you working Directory for Other commands</w:t>
+      </w:r>
+    </w:p>
+    <w:p>
+      <w:r>
+        <w:t xml:space="preserve">Terraform validate – </w:t>
+      </w:r>
+      <w:r>
+        <w:rPr>
+          <w:b/>
+          <w:bCs/>
+        </w:rPr>
+        <w:t>Check Weather the configuration is valid</w:t>
+      </w:r>
+    </w:p>
+    <w:p>
+      <w:r>
+        <w:t xml:space="preserve">Terraform plan – </w:t>
+      </w:r>
+      <w:r>
+        <w:rPr>
+          <w:b/>
+          <w:bCs/>
+        </w:rPr>
+        <w:t>Show change required by the current configuration</w:t>
+      </w:r>
+    </w:p>
+    <w:p>
+      <w:pPr>
+        <w:rPr>
+          <w:b/>
+          <w:bCs/>
+        </w:rPr>
+      </w:pPr>
+      <w:r>
+        <w:t>Terraform apply</w:t>
+      </w:r>
+      <w:r>
+        <w:t xml:space="preserve"> – </w:t>
+      </w:r>
+      <w:r>
+        <w:rPr>
+          <w:b/>
+          <w:bCs/>
+        </w:rPr>
+        <w:t>Create and Update Infrastructure</w:t>
+      </w:r>
+    </w:p>
+    <w:p>
+      <w:r>
+        <w:t>Terraform destroy</w:t>
+      </w:r>
+      <w:r>
+        <w:t xml:space="preserve"> – </w:t>
+      </w:r>
+      <w:r>
+        <w:rPr>
+          <w:b/>
+          <w:bCs/>
+        </w:rPr>
+        <w:t>Destroy previously-created infrastructure</w:t>
+      </w:r>
+      <w:r>
+        <w:t xml:space="preserve"> </w:t>
       </w:r>
     </w:p>
     <w:p/>

</xml_diff>